<commit_message>
add cover letter v1.1
</commit_message>
<xml_diff>
--- a/working_drafts/jEco_submission/TXeco_coverletter_v1.1.docx
+++ b/working_drafts/jEco_submission/TXeco_coverletter_v1.1.docx
@@ -367,7 +367,7 @@
         <w:rPr>
           <w:color w:val="000000"/>
         </w:rPr>
-        <w:t>, and no study to date has assessed patterns expected from the theory across environmental gradients using concurrently measure</w:t>
+        <w:t>, and no study to date has assessed patterns expected from the theory across environmental gradients using concurrent measure</w:t>
       </w:r>
       <w:r>
         <w:rPr>
@@ -1472,7 +1472,10 @@
         <w:t>area</w:t>
       </w:r>
       <w:r>
-        <w:t xml:space="preserve">, </w:t>
+        <w:t>:</w:t>
+      </w:r>
+      <w:r>
+        <w:t xml:space="preserve"> </w:t>
       </w:r>
       <w:r>
         <w:rPr>

</xml_diff>